<commit_message>
actualizar astro, y modulo de descarga de pdf
</commit_message>
<xml_diff>
--- a/src/templates/template.docx
+++ b/src/templates/template.docx
@@ -9,10 +9,10 @@
           <w:rFonts w:ascii="Arial" w:hAnsi="Arial" w:cs="Arial"/>
           <w:b/>
           <w:bCs/>
-          <w:color w:val="7030A0"/>
+          <w:color w:val="808080" w:themeColor="background1" w:themeShade="80"/>
           <w:sz w:val="56"/>
           <w:szCs w:val="56"/>
-          <w:lang w:val="en-US"/>
+          <w:lang w:val="es-EC"/>
         </w:rPr>
       </w:pPr>
       <w:r>
@@ -23,7 +23,7 @@
           <w:szCs w:val="6"/>
         </w:rPr>
         <w:drawing>
-          <wp:anchor distT="0" distB="0" distL="114300" distR="114300" simplePos="0" relativeHeight="251660288" behindDoc="0" locked="0" layoutInCell="1" allowOverlap="1" wp14:anchorId="3D9812ED" wp14:editId="77B918C1">
+          <wp:anchor distT="0" distB="0" distL="114300" distR="114300" simplePos="0" relativeHeight="251660288" behindDoc="0" locked="0" layoutInCell="1" allowOverlap="1" wp14:anchorId="3D9812ED" wp14:editId="72BF35BF">
             <wp:simplePos x="0" y="0"/>
             <wp:positionH relativeFrom="column">
               <wp:posOffset>4187</wp:posOffset>
@@ -34,7 +34,7 @@
             <wp:extent cx="912737" cy="706170"/>
             <wp:effectExtent l="0" t="0" r="1905" b="5080"/>
             <wp:wrapNone/>
-            <wp:docPr id="633170151" name="Picture 1" descr="{d.company.logo}"/>
+            <wp:docPr id="633170151" name="Picture 1" descr="{d.Firma}"/>
             <wp:cNvGraphicFramePr>
               <a:graphicFrameLocks xmlns:a="http://schemas.openxmlformats.org/drawingml/2006/main" noChangeAspect="1"/>
             </wp:cNvGraphicFramePr>
@@ -42,7 +42,7 @@
               <a:graphicData uri="http://schemas.openxmlformats.org/drawingml/2006/picture">
                 <pic:pic xmlns:pic="http://schemas.openxmlformats.org/drawingml/2006/picture">
                   <pic:nvPicPr>
-                    <pic:cNvPr id="0" name="Picture 1" descr="{d.company.logo}"/>
+                    <pic:cNvPr id="633170151" name="Picture 1" descr="{d.Firma}"/>
                     <pic:cNvPicPr>
                       <a:picLocks noChangeAspect="1" noChangeArrowheads="1"/>
                     </pic:cNvPicPr>
@@ -90,12 +90,67 @@
           <w:rFonts w:ascii="Arial" w:hAnsi="Arial" w:cs="Arial"/>
           <w:b/>
           <w:bCs/>
-          <w:color w:val="808080" w:themeColor="background1" w:themeShade="80"/>
-          <w:sz w:val="56"/>
-          <w:szCs w:val="56"/>
-          <w:lang w:val="en-US"/>
-        </w:rPr>
-        <w:t xml:space="preserve">Invoice </w:t>
+          <w:color w:val="000000" w:themeColor="text1"/>
+          <w:sz w:val="20"/>
+          <w:szCs w:val="20"/>
+          <w:lang w:val="es-EC"/>
+        </w:rPr>
+        <w:t xml:space="preserve"> </w:t>
+      </w:r>
+      <w:r>
+        <w:rPr>
+          <w:rFonts w:ascii="Arial" w:hAnsi="Arial" w:cs="Arial"/>
+          <w:color w:val="000000" w:themeColor="text1"/>
+          <w:sz w:val="16"/>
+          <w:szCs w:val="16"/>
+          <w:lang w:val="es-EC"/>
+        </w:rPr>
+        <w:t>{</w:t>
+      </w:r>
+      <w:proofErr w:type="spellStart"/>
+      <w:proofErr w:type="gramStart"/>
+      <w:r>
+        <w:rPr>
+          <w:rFonts w:ascii="Arial" w:hAnsi="Arial" w:cs="Arial"/>
+          <w:color w:val="000000" w:themeColor="text1"/>
+          <w:sz w:val="16"/>
+          <w:szCs w:val="16"/>
+          <w:lang w:val="es-EC"/>
+        </w:rPr>
+        <w:t>d.color</w:t>
+      </w:r>
+      <w:proofErr w:type="gramEnd"/>
+      <w:r>
+        <w:rPr>
+          <w:rFonts w:ascii="Arial" w:hAnsi="Arial" w:cs="Arial"/>
+          <w:color w:val="000000" w:themeColor="text1"/>
+          <w:sz w:val="16"/>
+          <w:szCs w:val="16"/>
+          <w:lang w:val="es-EC"/>
+        </w:rPr>
+        <w:t>:color</w:t>
+      </w:r>
+      <w:proofErr w:type="spellEnd"/>
+      <w:r>
+        <w:rPr>
+          <w:rFonts w:ascii="Arial" w:hAnsi="Arial" w:cs="Arial"/>
+          <w:color w:val="000000" w:themeColor="text1"/>
+          <w:sz w:val="16"/>
+          <w:szCs w:val="16"/>
+          <w:lang w:val="es-EC"/>
+        </w:rPr>
+        <w:t>(p</w:t>
+      </w:r>
+      <w:proofErr w:type="gramStart"/>
+      <w:r>
+        <w:rPr>
+          <w:rFonts w:ascii="Arial" w:hAnsi="Arial" w:cs="Arial"/>
+          <w:color w:val="000000" w:themeColor="text1"/>
+          <w:sz w:val="16"/>
+          <w:szCs w:val="16"/>
+          <w:lang w:val="es-EC"/>
+        </w:rPr>
+        <w:t>)}</w:t>
       </w:r>
       <w:r>
         <w:rPr>
@@ -105,10 +160,11 @@
           <w:color w:val="808080" w:themeColor="background1" w:themeShade="80"/>
           <w:sz w:val="56"/>
           <w:szCs w:val="56"/>
-          <w:lang w:val="en-US"/>
-        </w:rPr>
-        <w:t>N</w:t>
-      </w:r>
+          <w:lang w:val="es-EC"/>
+        </w:rPr>
+        <w:t>{</w:t>
+      </w:r>
+      <w:proofErr w:type="spellStart"/>
       <w:r>
         <w:rPr>
           <w:rFonts w:ascii="Arial" w:hAnsi="Arial" w:cs="Arial"/>
@@ -117,9 +173,9 @@
           <w:color w:val="808080" w:themeColor="background1" w:themeShade="80"/>
           <w:sz w:val="56"/>
           <w:szCs w:val="56"/>
-          <w:lang w:val="en-US"/>
-        </w:rPr>
-        <w:t>°</w:t>
+          <w:lang w:val="es-EC"/>
+        </w:rPr>
+        <w:t>d.</w:t>
       </w:r>
       <w:r>
         <w:rPr>
@@ -129,9 +185,23 @@
           <w:color w:val="808080" w:themeColor="background1" w:themeShade="80"/>
           <w:sz w:val="56"/>
           <w:szCs w:val="56"/>
-          <w:lang w:val="en-US"/>
-        </w:rPr>
-        <w:t>{d.id}</w:t>
+          <w:lang w:val="es-EC"/>
+        </w:rPr>
+        <w:t>Nombres</w:t>
+      </w:r>
+      <w:proofErr w:type="spellEnd"/>
+      <w:proofErr w:type="gramEnd"/>
+      <w:r>
+        <w:rPr>
+          <w:rFonts w:ascii="Arial" w:hAnsi="Arial" w:cs="Arial"/>
+          <w:b/>
+          <w:bCs/>
+          <w:color w:val="808080" w:themeColor="background1" w:themeShade="80"/>
+          <w:sz w:val="56"/>
+          <w:szCs w:val="56"/>
+          <w:lang w:val="es-EC"/>
+        </w:rPr>
+        <w:t>}</w:t>
       </w:r>
     </w:p>
     <w:p>
@@ -144,7 +214,7 @@
           <w:color w:val="000000" w:themeColor="text1"/>
           <w:sz w:val="32"/>
           <w:szCs w:val="32"/>
-          <w:lang w:val="en-US"/>
+          <w:lang w:val="es-EC"/>
         </w:rPr>
       </w:pPr>
       <w:r>
@@ -155,11 +225,12 @@
           <w:color w:val="000000" w:themeColor="text1"/>
           <w:sz w:val="32"/>
           <w:szCs w:val="32"/>
-          <w:lang w:val="en-US"/>
+          <w:lang w:val="es-EC"/>
         </w:rPr>
         <w:t>{</w:t>
       </w:r>
       <w:proofErr w:type="spellStart"/>
+      <w:proofErr w:type="gramStart"/>
       <w:r>
         <w:rPr>
           <w:rFonts w:ascii="Arial" w:hAnsi="Arial" w:cs="Arial"/>
@@ -168,10 +239,11 @@
           <w:color w:val="000000" w:themeColor="text1"/>
           <w:sz w:val="32"/>
           <w:szCs w:val="32"/>
-          <w:lang w:val="en-US"/>
-        </w:rPr>
-        <w:t>d.date:</w:t>
-      </w:r>
+          <w:lang w:val="es-EC"/>
+        </w:rPr>
+        <w:t>d.date</w:t>
+      </w:r>
+      <w:proofErr w:type="gramEnd"/>
       <w:r>
         <w:rPr>
           <w:rFonts w:ascii="Arial" w:hAnsi="Arial" w:cs="Arial"/>
@@ -180,11 +252,11 @@
           <w:color w:val="000000" w:themeColor="text1"/>
           <w:sz w:val="32"/>
           <w:szCs w:val="32"/>
-          <w:lang w:val="en-US"/>
-        </w:rPr>
-        <w:t>formatD</w:t>
-      </w:r>
-      <w:proofErr w:type="spellEnd"/>
+          <w:lang w:val="es-EC"/>
+        </w:rPr>
+        <w:t>:</w:t>
+      </w:r>
+      <w:proofErr w:type="gramStart"/>
       <w:r>
         <w:rPr>
           <w:rFonts w:ascii="Arial" w:hAnsi="Arial" w:cs="Arial"/>
@@ -193,10 +265,11 @@
           <w:color w:val="000000" w:themeColor="text1"/>
           <w:sz w:val="32"/>
           <w:szCs w:val="32"/>
-          <w:lang w:val="en-US"/>
-        </w:rPr>
-        <w:t>(</w:t>
-      </w:r>
+          <w:lang w:val="es-EC"/>
+        </w:rPr>
+        <w:t>formatD</w:t>
+      </w:r>
+      <w:proofErr w:type="spellEnd"/>
       <w:r>
         <w:rPr>
           <w:rFonts w:ascii="Arial" w:hAnsi="Arial" w:cs="Arial"/>
@@ -205,10 +278,11 @@
           <w:color w:val="000000" w:themeColor="text1"/>
           <w:sz w:val="32"/>
           <w:szCs w:val="32"/>
-          <w:lang w:val="en-US"/>
-        </w:rPr>
-        <w:t>L</w:t>
-      </w:r>
+          <w:lang w:val="es-EC"/>
+        </w:rPr>
+        <w:t>(</w:t>
+      </w:r>
+      <w:proofErr w:type="gramEnd"/>
       <w:r>
         <w:rPr>
           <w:rFonts w:ascii="Arial" w:hAnsi="Arial" w:cs="Arial"/>
@@ -217,7 +291,19 @@
           <w:color w:val="000000" w:themeColor="text1"/>
           <w:sz w:val="32"/>
           <w:szCs w:val="32"/>
-          <w:lang w:val="en-US"/>
+          <w:lang w:val="es-EC"/>
+        </w:rPr>
+        <w:t>L</w:t>
+      </w:r>
+      <w:r>
+        <w:rPr>
+          <w:rFonts w:ascii="Arial" w:hAnsi="Arial" w:cs="Arial"/>
+          <w:i/>
+          <w:iCs/>
+          <w:color w:val="000000" w:themeColor="text1"/>
+          <w:sz w:val="32"/>
+          <w:szCs w:val="32"/>
+          <w:lang w:val="es-EC"/>
         </w:rPr>
         <w:t>L)}</w:t>
       </w:r>
@@ -227,7 +313,7 @@
         <w:rPr>
           <w:rFonts w:ascii="Arial" w:hAnsi="Arial" w:cs="Arial"/>
           <w:color w:val="000000" w:themeColor="text1"/>
-          <w:lang w:val="en-US"/>
+          <w:lang w:val="es-EC"/>
         </w:rPr>
       </w:pPr>
     </w:p>
@@ -238,7 +324,7 @@
           <w:i/>
           <w:iCs/>
           <w:color w:val="000000" w:themeColor="text1"/>
-          <w:lang w:val="en-US"/>
+          <w:lang w:val="es-EC"/>
         </w:rPr>
       </w:pPr>
     </w:p>
@@ -253,7 +339,7 @@
           <w:color w:val="000000" w:themeColor="text1"/>
           <w:sz w:val="32"/>
           <w:szCs w:val="32"/>
-          <w:lang w:val="en-US"/>
+          <w:lang w:val="es-EC"/>
         </w:rPr>
       </w:pPr>
     </w:p>
@@ -268,7 +354,7 @@
           <w:color w:val="000000" w:themeColor="text1"/>
           <w:sz w:val="32"/>
           <w:szCs w:val="32"/>
-          <w:lang w:val="en-US"/>
+          <w:lang w:val="es-EC"/>
         </w:rPr>
       </w:pPr>
       <w:r>
@@ -281,9 +367,55 @@
           <w:color w:val="000000" w:themeColor="text1"/>
           <w:sz w:val="32"/>
           <w:szCs w:val="32"/>
-          <w:lang w:val="en-US"/>
-        </w:rPr>
-        <w:t>{d.company.name}</w:t>
+          <w:lang w:val="es-EC"/>
+        </w:rPr>
+        <w:t>{</w:t>
+      </w:r>
+      <w:proofErr w:type="spellStart"/>
+      <w:proofErr w:type="gramStart"/>
+      <w:r>
+        <w:rPr>
+          <w:rFonts w:ascii="Arial" w:hAnsi="Arial" w:cs="Arial"/>
+          <w:b/>
+          <w:bCs/>
+          <w:i/>
+          <w:iCs/>
+          <w:color w:val="000000" w:themeColor="text1"/>
+          <w:sz w:val="32"/>
+          <w:szCs w:val="32"/>
+          <w:lang w:val="es-EC"/>
+        </w:rPr>
+        <w:t>d.</w:t>
+      </w:r>
+      <w:r>
+        <w:rPr>
+          <w:rFonts w:ascii="Arial" w:hAnsi="Arial" w:cs="Arial"/>
+          <w:b/>
+          <w:bCs/>
+          <w:i/>
+          <w:iCs/>
+          <w:color w:val="000000" w:themeColor="text1"/>
+          <w:sz w:val="32"/>
+          <w:szCs w:val="32"/>
+          <w:lang w:val="es-EC"/>
+        </w:rPr>
+        <w:t>Correoelectrónico</w:t>
+      </w:r>
+      <w:proofErr w:type="spellEnd"/>
+      <w:proofErr w:type="gramEnd"/>
+      <w:r>
+        <w:rPr>
+          <w:rFonts w:ascii="Arial" w:hAnsi="Arial" w:cs="Arial"/>
+          <w:b/>
+          <w:bCs/>
+          <w:i/>
+          <w:iCs/>
+          <w:color w:val="000000" w:themeColor="text1"/>
+          <w:sz w:val="32"/>
+          <w:szCs w:val="32"/>
+          <w:lang w:val="en-US"/>
+        </w:rPr>
+        <w:t>}</w:t>
       </w:r>
     </w:p>
     <w:p>
@@ -404,7 +536,6 @@
     </w:p>
     <w:p>
       <w:pPr>
-        <w:ind w:left="709" w:hanging="709"/>
         <w:rPr>
           <w:rFonts w:ascii="Arial" w:hAnsi="Arial" w:cs="Arial"/>
           <w:lang w:val="en-US"/>
@@ -627,6 +758,78 @@
               </w:rPr>
               <w:t>Product</w:t>
             </w:r>
+            <w:r>
+              <w:rPr>
+                <w:rFonts w:ascii="Arial" w:hAnsi="Arial" w:cs="Arial" w:hint="eastAsia"/>
+                <w:color w:val="FFFFFF" w:themeColor="background1"/>
+                <w:sz w:val="20"/>
+                <w:szCs w:val="20"/>
+                <w:lang w:val="en-US"/>
+              </w:rPr>
+              <w:t xml:space="preserve"> </w:t>
+            </w:r>
+            <w:r>
+              <w:rPr>
+                <w:rFonts w:ascii="Arial" w:hAnsi="Arial" w:cs="Arial" w:hint="eastAsia"/>
+                <w:b w:val="0"/>
+                <w:bCs w:val="0"/>
+                <w:color w:val="FFFFFF" w:themeColor="background1"/>
+                <w:sz w:val="15"/>
+                <w:szCs w:val="15"/>
+                <w:lang w:val="en-US"/>
+              </w:rPr>
+              <w:t>{</w:t>
+            </w:r>
+            <w:proofErr w:type="spellStart"/>
+            <w:r>
+              <w:rPr>
+                <w:rFonts w:ascii="Arial" w:hAnsi="Arial" w:cs="Arial" w:hint="eastAsia"/>
+                <w:b w:val="0"/>
+                <w:bCs w:val="0"/>
+                <w:color w:val="FFFFFF" w:themeColor="background1"/>
+                <w:sz w:val="15"/>
+                <w:szCs w:val="15"/>
+                <w:lang w:val="en-US"/>
+              </w:rPr>
+              <w:t>d.color:color</w:t>
+            </w:r>
+            <w:proofErr w:type="spellEnd"/>
+            <w:r>
+              <w:rPr>
+                <w:rFonts w:ascii="Arial" w:hAnsi="Arial" w:cs="Arial" w:hint="eastAsia"/>
+                <w:b w:val="0"/>
+                <w:bCs w:val="0"/>
+                <w:color w:val="FFFFFF" w:themeColor="background1"/>
+                <w:sz w:val="15"/>
+                <w:szCs w:val="15"/>
+                <w:lang w:val="en-US"/>
+              </w:rPr>
+              <w:t>(</w:t>
+            </w:r>
+            <w:r>
+              <w:rPr>
+                <w:rFonts w:ascii="Arial" w:hAnsi="Arial" w:cs="Arial"/>
+                <w:b w:val="0"/>
+                <w:bCs w:val="0"/>
+                <w:color w:val="FFFFFF" w:themeColor="background1"/>
+                <w:sz w:val="15"/>
+                <w:szCs w:val="15"/>
+                <w:lang w:val="en-US"/>
+              </w:rPr>
+              <w:t>row, background</w:t>
+            </w:r>
+            <w:r>
+              <w:rPr>
+                <w:rFonts w:ascii="Arial" w:hAnsi="Arial" w:cs="Arial" w:hint="eastAsia"/>
+                <w:b w:val="0"/>
+                <w:bCs w:val="0"/>
+                <w:color w:val="FFFFFF" w:themeColor="background1"/>
+                <w:sz w:val="15"/>
+                <w:szCs w:val="15"/>
+                <w:lang w:val="en-US"/>
+              </w:rPr>
+              <w:t>)}</w:t>
+            </w:r>
           </w:p>
         </w:tc>
         <w:tc>
@@ -782,25 +985,151 @@
                 <w:color w:val="auto"/>
                 <w:lang w:val="en-US"/>
               </w:rPr>
-              <w:t>{</w:t>
-            </w:r>
-            <w:proofErr w:type="gramStart"/>
-            <w:r>
-              <w:rPr>
-                <w:rFonts w:ascii="Arial" w:hAnsi="Arial" w:cs="Arial"/>
-                <w:color w:val="auto"/>
-                <w:lang w:val="en-US"/>
-              </w:rPr>
-              <w:t>d.products</w:t>
-            </w:r>
-            <w:proofErr w:type="gramEnd"/>
-            <w:r>
-              <w:rPr>
-                <w:rFonts w:ascii="Arial" w:hAnsi="Arial" w:cs="Arial"/>
-                <w:color w:val="auto"/>
-                <w:lang w:val="en-US"/>
-              </w:rPr>
-              <w:t>[i].name}</w:t>
+              <w:t>{d.products[i].name}</w:t>
+            </w:r>
+            <w:r>
+              <w:rPr>
+                <w:rFonts w:ascii="Arial" w:hAnsi="Arial" w:cs="Arial" w:hint="eastAsia"/>
+                <w:b w:val="0"/>
+                <w:bCs w:val="0"/>
+                <w:color w:val="auto"/>
+                <w:sz w:val="16"/>
+                <w:szCs w:val="16"/>
+                <w:lang w:val="en-US"/>
+              </w:rPr>
+              <w:t>{d.</w:t>
+            </w:r>
+            <w:r>
+              <w:rPr>
+                <w:rFonts w:ascii="Arial" w:hAnsi="Arial" w:cs="Arial"/>
+                <w:b w:val="0"/>
+                <w:bCs w:val="0"/>
+                <w:color w:val="auto"/>
+                <w:sz w:val="16"/>
+                <w:szCs w:val="16"/>
+                <w:lang w:val="en-US"/>
+              </w:rPr>
+              <w:t>products[i]</w:t>
+            </w:r>
+            <w:r>
+              <w:rPr>
+                <w:rFonts w:ascii="Arial" w:hAnsi="Arial" w:cs="Arial"/>
+                <w:b w:val="0"/>
+                <w:bCs w:val="0"/>
+                <w:color w:val="auto"/>
+                <w:sz w:val="16"/>
+                <w:szCs w:val="16"/>
+                <w:lang w:val="en-US"/>
+              </w:rPr>
+              <w:t>.id</w:t>
+            </w:r>
+            <w:r>
+              <w:rPr>
+                <w:rFonts w:ascii="Arial" w:hAnsi="Arial" w:cs="Arial"/>
+                <w:b w:val="0"/>
+                <w:bCs w:val="0"/>
+                <w:color w:val="auto"/>
+                <w:sz w:val="16"/>
+                <w:szCs w:val="16"/>
+                <w:lang w:val="en-US"/>
+              </w:rPr>
+              <w:t>:print(.i):mod(2):ifEQ(</w:t>
+            </w:r>
+            <w:r>
+              <w:rPr>
+                <w:rFonts w:ascii="Arial" w:hAnsi="Arial" w:cs="Arial"/>
+                <w:b w:val="0"/>
+                <w:bCs w:val="0"/>
+                <w:color w:val="auto"/>
+                <w:sz w:val="16"/>
+                <w:szCs w:val="16"/>
+                <w:lang w:val="en-US"/>
+              </w:rPr>
+              <w:t>0</w:t>
+            </w:r>
+            <w:r>
+              <w:rPr>
+                <w:rFonts w:ascii="Arial" w:hAnsi="Arial" w:cs="Arial"/>
+                <w:b w:val="0"/>
+                <w:bCs w:val="0"/>
+                <w:color w:val="auto"/>
+                <w:sz w:val="16"/>
+                <w:szCs w:val="16"/>
+                <w:lang w:val="en-US"/>
+              </w:rPr>
+              <w:t>)</w:t>
+            </w:r>
+            <w:r>
+              <w:rPr>
+                <w:rFonts w:ascii="Arial" w:hAnsi="Arial" w:cs="Arial" w:hint="eastAsia"/>
+                <w:b w:val="0"/>
+                <w:bCs w:val="0"/>
+                <w:color w:val="auto"/>
+                <w:sz w:val="16"/>
+                <w:szCs w:val="16"/>
+                <w:lang w:val="en-US"/>
+              </w:rPr>
+              <w:t>:</w:t>
+            </w:r>
+            <w:r>
+              <w:rPr>
+                <w:rFonts w:ascii="Arial" w:hAnsi="Arial" w:cs="Arial"/>
+                <w:b w:val="0"/>
+                <w:bCs w:val="0"/>
+                <w:color w:val="auto"/>
+                <w:sz w:val="16"/>
+                <w:szCs w:val="16"/>
+                <w:lang w:val="en-US"/>
+              </w:rPr>
+              <w:t>show(d.color</w:t>
+            </w:r>
+            <w:r>
+              <w:rPr>
+                <w:rFonts w:ascii="Arial" w:hAnsi="Arial" w:cs="Arial"/>
+                <w:b w:val="0"/>
+                <w:bCs w:val="0"/>
+                <w:color w:val="auto"/>
+                <w:sz w:val="16"/>
+                <w:szCs w:val="16"/>
+                <w:lang w:val="en-US"/>
+              </w:rPr>
+              <w:t>Light</w:t>
+            </w:r>
+            <w:r>
+              <w:rPr>
+                <w:rFonts w:ascii="Arial" w:hAnsi="Arial" w:cs="Arial"/>
+                <w:b w:val="0"/>
+                <w:bCs w:val="0"/>
+                <w:color w:val="auto"/>
+                <w:sz w:val="16"/>
+                <w:szCs w:val="16"/>
+                <w:lang w:val="en-US"/>
+              </w:rPr>
+              <w:t>):elseShow(#ffffff)</w:t>
+            </w:r>
+            <w:r>
+              <w:rPr>
+                <w:rFonts w:ascii="Arial" w:hAnsi="Arial" w:cs="Arial"/>
+                <w:b w:val="0"/>
+                <w:bCs w:val="0"/>
+                <w:color w:val="auto"/>
+                <w:sz w:val="16"/>
+                <w:szCs w:val="16"/>
+                <w:lang w:val="en-US"/>
+              </w:rPr>
+              <w:t>:</w:t>
+            </w:r>
+            <w:r>
+              <w:rPr>
+                <w:rFonts w:ascii="Arial" w:hAnsi="Arial" w:cs="Arial" w:hint="eastAsia"/>
+                <w:b w:val="0"/>
+                <w:bCs w:val="0"/>
+                <w:color w:val="auto"/>
+                <w:sz w:val="16"/>
+                <w:szCs w:val="16"/>
+                <w:lang w:val="en-US"/>
+              </w:rPr>
+              <w:t>color(row, background)}</w:t>
             </w:r>
           </w:p>
         </w:tc>
@@ -836,7 +1165,6 @@
               <w:t>{</w:t>
             </w:r>
             <w:proofErr w:type="spellStart"/>
-            <w:proofErr w:type="gramStart"/>
             <w:r>
               <w:rPr>
                 <w:rFonts w:ascii="Arial" w:hAnsi="Arial" w:cs="Arial"/>
@@ -846,7 +1174,6 @@
               <w:t>d.products</w:t>
             </w:r>
             <w:proofErr w:type="spellEnd"/>
-            <w:proofErr w:type="gramEnd"/>
             <w:r>
               <w:rPr>
                 <w:rFonts w:ascii="Arial" w:hAnsi="Arial" w:cs="Arial"/>
@@ -865,7 +1192,6 @@
               <w:t>i</w:t>
             </w:r>
             <w:proofErr w:type="spellEnd"/>
-            <w:proofErr w:type="gramStart"/>
             <w:r>
               <w:rPr>
                 <w:rFonts w:ascii="Arial" w:hAnsi="Arial" w:cs="Arial"/>
@@ -883,7 +1209,6 @@
               </w:rPr>
               <w:t>priceUnit</w:t>
             </w:r>
-            <w:proofErr w:type="gramEnd"/>
             <w:r>
               <w:rPr>
                 <w:rFonts w:ascii="Arial" w:hAnsi="Arial" w:cs="Arial"/>
@@ -1206,6 +1531,201 @@
         </w:rPr>
       </w:pPr>
     </w:p>
+    <w:tbl>
+      <w:tblPr>
+        <w:tblStyle w:val="Tablaconcuadrcula4-nfasis4"/>
+        <w:tblW w:w="2355" w:type="dxa"/>
+        <w:jc w:val="right"/>
+        <w:tblLayout w:type="fixed"/>
+        <w:tblLook w:val="04A0" w:firstRow="1" w:lastRow="0" w:firstColumn="1" w:lastColumn="0" w:noHBand="0" w:noVBand="1"/>
+      </w:tblPr>
+      <w:tblGrid>
+        <w:gridCol w:w="2355"/>
+      </w:tblGrid>
+      <w:tr>
+        <w:trPr>
+          <w:cnfStyle w:val="100000000000" w:firstRow="1" w:lastRow="0" w:firstColumn="0" w:lastColumn="0" w:oddVBand="0" w:evenVBand="0" w:oddHBand="0" w:evenHBand="0" w:firstRowFirstColumn="0" w:firstRowLastColumn="0" w:lastRowFirstColumn="0" w:lastRowLastColumn="0"/>
+          <w:jc w:val="right"/>
+        </w:trPr>
+        <w:tc>
+          <w:tcPr>
+            <w:cnfStyle w:val="001000000000" w:firstRow="0" w:lastRow="0" w:firstColumn="1" w:lastColumn="0" w:oddVBand="0" w:evenVBand="0" w:oddHBand="0" w:evenHBand="0" w:firstRowFirstColumn="0" w:firstRowLastColumn="0" w:lastRowFirstColumn="0" w:lastRowLastColumn="0"/>
+            <w:tcW w:w="2355" w:type="dxa"/>
+            <w:tcBorders>
+              <w:top w:val="single" w:sz="4" w:space="0" w:color="BFBFBF"/>
+              <w:left w:val="single" w:sz="4" w:space="0" w:color="BFBFBF"/>
+              <w:right w:val="single" w:sz="4" w:space="0" w:color="BFBFBF"/>
+            </w:tcBorders>
+            <w:shd w:val="clear" w:color="auto" w:fill="0D0D0D" w:themeFill="text1" w:themeFillTint="F2"/>
+          </w:tcPr>
+          <w:p>
+            <w:pPr>
+              <w:pStyle w:val="TableContents"/>
+              <w:jc w:val="right"/>
+              <w:rPr>
+                <w:rFonts w:ascii="Arial" w:hAnsi="Arial" w:cs="Arial"/>
+                <w:lang w:val="en-US"/>
+              </w:rPr>
+            </w:pPr>
+            <w:r>
+              <w:rPr>
+                <w:rFonts w:ascii="Arial" w:hAnsi="Arial" w:cs="Arial" w:hint="eastAsia"/>
+                <w:b w:val="0"/>
+                <w:bCs w:val="0"/>
+                <w:color w:val="FFFFFF" w:themeColor="background1"/>
+                <w:sz w:val="13"/>
+                <w:szCs w:val="13"/>
+                <w:lang w:val="en-US"/>
+              </w:rPr>
+              <w:t>{</w:t>
+            </w:r>
+            <w:proofErr w:type="spellStart"/>
+            <w:r>
+              <w:rPr>
+                <w:rFonts w:ascii="Arial" w:hAnsi="Arial" w:cs="Arial" w:hint="eastAsia"/>
+                <w:b w:val="0"/>
+                <w:bCs w:val="0"/>
+                <w:color w:val="FFFFFF" w:themeColor="background1"/>
+                <w:sz w:val="13"/>
+                <w:szCs w:val="13"/>
+                <w:lang w:val="en-US"/>
+              </w:rPr>
+              <w:t>d.color:color</w:t>
+            </w:r>
+            <w:proofErr w:type="spellEnd"/>
+            <w:r>
+              <w:rPr>
+                <w:rFonts w:ascii="Arial" w:hAnsi="Arial" w:cs="Arial" w:hint="eastAsia"/>
+                <w:b w:val="0"/>
+                <w:bCs w:val="0"/>
+                <w:color w:val="FFFFFF" w:themeColor="background1"/>
+                <w:sz w:val="13"/>
+                <w:szCs w:val="13"/>
+                <w:lang w:val="en-US"/>
+              </w:rPr>
+              <w:t>(row, background)}</w:t>
+            </w:r>
+            <w:r>
+              <w:rPr>
+                <w:rFonts w:ascii="Arial" w:hAnsi="Arial" w:cs="Arial"/>
+                <w:color w:val="FFFFFF" w:themeColor="background1"/>
+                <w:sz w:val="20"/>
+                <w:szCs w:val="20"/>
+                <w:lang w:val="en-US"/>
+              </w:rPr>
+              <w:t>Total</w:t>
+            </w:r>
+          </w:p>
+        </w:tc>
+      </w:tr>
+      <w:tr>
+        <w:trPr>
+          <w:cnfStyle w:val="000000100000" w:firstRow="0" w:lastRow="0" w:firstColumn="0" w:lastColumn="0" w:oddVBand="0" w:evenVBand="0" w:oddHBand="1" w:evenHBand="0" w:firstRowFirstColumn="0" w:firstRowLastColumn="0" w:lastRowFirstColumn="0" w:lastRowLastColumn="0"/>
+          <w:jc w:val="right"/>
+        </w:trPr>
+        <w:tc>
+          <w:tcPr>
+            <w:cnfStyle w:val="001000000000" w:firstRow="0" w:lastRow="0" w:firstColumn="1" w:lastColumn="0" w:oddVBand="0" w:evenVBand="0" w:oddHBand="0" w:evenHBand="0" w:firstRowFirstColumn="0" w:firstRowLastColumn="0" w:lastRowFirstColumn="0" w:lastRowLastColumn="0"/>
+            <w:tcW w:w="2355" w:type="dxa"/>
+            <w:tcBorders>
+              <w:left w:val="single" w:sz="4" w:space="0" w:color="BFBFBF"/>
+              <w:bottom w:val="single" w:sz="4" w:space="0" w:color="BFBFBF"/>
+              <w:right w:val="single" w:sz="4" w:space="0" w:color="BFBFBF"/>
+            </w:tcBorders>
+            <w:shd w:val="clear" w:color="auto" w:fill="FFFFFF" w:themeFill="background1"/>
+          </w:tcPr>
+          <w:p>
+            <w:pPr>
+              <w:pStyle w:val="TableContents"/>
+              <w:jc w:val="right"/>
+              <w:rPr>
+                <w:rFonts w:ascii="Arial" w:hAnsi="Arial" w:cs="Arial"/>
+                <w:b w:val="0"/>
+                <w:bCs w:val="0"/>
+                <w:color w:val="auto"/>
+                <w:lang w:val="en-US"/>
+              </w:rPr>
+            </w:pPr>
+            <w:r>
+              <w:rPr>
+                <w:rFonts w:ascii="Arial" w:hAnsi="Arial" w:cs="Arial"/>
+                <w:color w:val="auto"/>
+                <w:lang w:val="en-US"/>
+              </w:rPr>
+              <w:t>{</w:t>
+            </w:r>
+            <w:proofErr w:type="spellStart"/>
+            <w:r>
+              <w:rPr>
+                <w:rFonts w:ascii="Arial" w:hAnsi="Arial" w:cs="Arial"/>
+                <w:color w:val="auto"/>
+                <w:lang w:val="en-US"/>
+              </w:rPr>
+              <w:t>d.</w:t>
+            </w:r>
+            <w:r>
+              <w:rPr>
+                <w:rFonts w:ascii="Arial" w:hAnsi="Arial" w:cs="Arial"/>
+                <w:color w:val="auto"/>
+                <w:lang w:val="en-US"/>
+              </w:rPr>
+              <w:t>products</w:t>
+            </w:r>
+            <w:proofErr w:type="spellEnd"/>
+            <w:r>
+              <w:rPr>
+                <w:rFonts w:ascii="Arial" w:hAnsi="Arial" w:cs="Arial"/>
+                <w:color w:val="auto"/>
+                <w:lang w:val="en-US"/>
+              </w:rPr>
+              <w:t>[]</w:t>
+            </w:r>
+            <w:r>
+              <w:rPr>
+                <w:rFonts w:ascii="Arial" w:hAnsi="Arial" w:cs="Arial"/>
+                <w:color w:val="auto"/>
+                <w:lang w:val="en-US"/>
+              </w:rPr>
+              <w:t>.</w:t>
+            </w:r>
+            <w:proofErr w:type="spellStart"/>
+            <w:r>
+              <w:rPr>
+                <w:rFonts w:ascii="Arial" w:hAnsi="Arial" w:cs="Arial"/>
+                <w:color w:val="auto"/>
+                <w:lang w:val="en-US"/>
+              </w:rPr>
+              <w:t>priceTotal</w:t>
+            </w:r>
+            <w:r>
+              <w:rPr>
+                <w:rFonts w:ascii="Arial" w:hAnsi="Arial" w:cs="Arial"/>
+                <w:color w:val="auto"/>
+                <w:lang w:val="en-US"/>
+              </w:rPr>
+              <w:t>:aggSum</w:t>
+            </w:r>
+            <w:r>
+              <w:rPr>
+                <w:rFonts w:ascii="Arial" w:hAnsi="Arial" w:cs="Arial"/>
+                <w:color w:val="auto"/>
+                <w:lang w:val="en-US"/>
+              </w:rPr>
+              <w:t>:formatC</w:t>
+            </w:r>
+            <w:proofErr w:type="spellEnd"/>
+            <w:r>
+              <w:rPr>
+                <w:rFonts w:ascii="Arial" w:hAnsi="Arial" w:cs="Arial"/>
+                <w:color w:val="auto"/>
+                <w:lang w:val="en-US"/>
+              </w:rPr>
+              <w:t>}</w:t>
+            </w:r>
+          </w:p>
+        </w:tc>
+      </w:tr>
+    </w:tbl>
     <w:p>
       <w:pPr>
         <w:rPr>
@@ -1251,6 +1771,11 @@
 <w:endnotes xmlns:wpc="http://schemas.microsoft.com/office/word/2010/wordprocessingCanvas" xmlns:cx="http://schemas.microsoft.com/office/drawing/2014/chartex" xmlns:cx1="http://schemas.microsoft.com/office/drawing/2015/9/8/chartex" xmlns:cx2="http://schemas.microsoft.com/office/drawing/2015/10/21/chartex" xmlns:cx3="http://schemas.microsoft.com/office/drawing/2016/5/9/chartex" xmlns:cx4="http://schemas.microsoft.com/office/drawing/2016/5/10/chartex" xmlns:cx5="http://schemas.microsoft.com/office/drawing/2016/5/11/chartex" xmlns:cx6="http://schemas.microsoft.com/office/drawing/2016/5/12/chartex" xmlns:cx7="http://schemas.microsoft.com/office/drawing/2016/5/13/chartex" xmlns:cx8="http://schemas.microsoft.com/office/drawing/2016/5/14/chartex" xmlns:mc="http://schemas.openxmlformats.org/markup-compatibility/2006" xmlns:aink="http://schemas.microsoft.com/office/drawing/2016/ink" xmlns:am3d="http://schemas.microsoft.com/office/drawing/2017/model3d" xmlns:o="urn:schemas-microsoft-com:office:office" xmlns:oel="http://schemas.microsoft.com/office/2019/extlst" xmlns:r="http://schemas.openxmlformats.org/officeDocument/2006/relationships" xmlns:m="http://schemas.openxmlformats.org/officeDocument/2006/math" xmlns:v="urn:schemas-microsoft-com:vml" xmlns:wp14="http://schemas.microsoft.com/office/word/2010/wordprocessingDrawing" xmlns:wp="http://schemas.openxmlformats.org/drawingml/2006/wordprocessingDrawing" xmlns:w10="urn:schemas-microsoft-com:office:word" xmlns:w="http://schemas.openxmlformats.org/wordprocessingml/2006/main" xmlns:w14="http://schemas.microsoft.com/office/word/2010/wordml" xmlns:w15="http://schemas.microsoft.com/office/word/2012/wordml" xmlns:w16cex="http://schemas.microsoft.com/office/word/2018/wordml/cex" xmlns:w16cid="http://schemas.microsoft.com/office/word/2016/wordml/cid" xmlns:w16="http://schemas.microsoft.com/office/word/2018/wordml" xmlns:w16du="http://schemas.microsoft.com/office/word/2023/wordml/word16du" xmlns:w16sdtdh="http://schemas.microsoft.com/office/word/2020/wordml/sdtdatahash" xmlns:w16sdtfl="http://schemas.microsoft.com/office/word/2024/wordml/sdtformatlock" xmlns:w16se="http://schemas.microsoft.com/office/word/2015/wordml/symex" xmlns:wpg="http://schemas.microsoft.com/office/word/2010/wordprocessingGroup" xmlns:wpi="http://schemas.microsoft.com/office/word/2010/wordprocessingInk" xmlns:wne="http://schemas.microsoft.com/office/word/2006/wordml" xmlns:wps="http://schemas.microsoft.com/office/word/2010/wordprocessingShape" mc:Ignorable="w14 w15 w16se w16cid w16 w16cex w16sdtdh w16sdtfl w16du wp14">
   <w:endnote w:type="separator" w:id="-1">
     <w:p>
+      <w:pPr>
+        <w:rPr>
+          <w:rFonts w:hint="eastAsia"/>
+        </w:rPr>
+      </w:pPr>
       <w:r>
         <w:separator/>
       </w:r>
@@ -1258,6 +1783,11 @@
   </w:endnote>
   <w:endnote w:type="continuationSeparator" w:id="0">
     <w:p>
+      <w:pPr>
+        <w:rPr>
+          <w:rFonts w:hint="eastAsia"/>
+        </w:rPr>
+      </w:pPr>
       <w:r>
         <w:continuationSeparator/>
       </w:r>
@@ -1271,6 +1801,9 @@
   <w:p>
     <w:pPr>
       <w:pStyle w:val="Piedepgina"/>
+      <w:rPr>
+        <w:rFonts w:hint="eastAsia"/>
+      </w:rPr>
     </w:pPr>
   </w:p>
 </w:ftr>
@@ -1284,6 +1817,9 @@
       <w:tabs>
         <w:tab w:val="left" w:pos="1625"/>
       </w:tabs>
+      <w:rPr>
+        <w:rFonts w:hint="eastAsia"/>
+      </w:rPr>
     </w:pPr>
     <w:r>
       <w:rPr>
@@ -1327,6 +1863,9 @@
   <w:p>
     <w:pPr>
       <w:pStyle w:val="Piedepgina"/>
+      <w:rPr>
+        <w:rFonts w:hint="eastAsia"/>
+      </w:rPr>
     </w:pPr>
   </w:p>
 </w:ftr>
@@ -1336,6 +1875,11 @@
 <w:footnotes xmlns:wpc="http://schemas.microsoft.com/office/word/2010/wordprocessingCanvas" xmlns:cx="http://schemas.microsoft.com/office/drawing/2014/chartex" xmlns:cx1="http://schemas.microsoft.com/office/drawing/2015/9/8/chartex" xmlns:cx2="http://schemas.microsoft.com/office/drawing/2015/10/21/chartex" xmlns:cx3="http://schemas.microsoft.com/office/drawing/2016/5/9/chartex" xmlns:cx4="http://schemas.microsoft.com/office/drawing/2016/5/10/chartex" xmlns:cx5="http://schemas.microsoft.com/office/drawing/2016/5/11/chartex" xmlns:cx6="http://schemas.microsoft.com/office/drawing/2016/5/12/chartex" xmlns:cx7="http://schemas.microsoft.com/office/drawing/2016/5/13/chartex" xmlns:cx8="http://schemas.microsoft.com/office/drawing/2016/5/14/chartex" xmlns:mc="http://schemas.openxmlformats.org/markup-compatibility/2006" xmlns:aink="http://schemas.microsoft.com/office/drawing/2016/ink" xmlns:am3d="http://schemas.microsoft.com/office/drawing/2017/model3d" xmlns:o="urn:schemas-microsoft-com:office:office" xmlns:oel="http://schemas.microsoft.com/office/2019/extlst" xmlns:r="http://schemas.openxmlformats.org/officeDocument/2006/relationships" xmlns:m="http://schemas.openxmlformats.org/officeDocument/2006/math" xmlns:v="urn:schemas-microsoft-com:vml" xmlns:wp14="http://schemas.microsoft.com/office/word/2010/wordprocessingDrawing" xmlns:wp="http://schemas.openxmlformats.org/drawingml/2006/wordprocessingDrawing" xmlns:w10="urn:schemas-microsoft-com:office:word" xmlns:w="http://schemas.openxmlformats.org/wordprocessingml/2006/main" xmlns:w14="http://schemas.microsoft.com/office/word/2010/wordml" xmlns:w15="http://schemas.microsoft.com/office/word/2012/wordml" xmlns:w16cex="http://schemas.microsoft.com/office/word/2018/wordml/cex" xmlns:w16cid="http://schemas.microsoft.com/office/word/2016/wordml/cid" xmlns:w16="http://schemas.microsoft.com/office/word/2018/wordml" xmlns:w16du="http://schemas.microsoft.com/office/word/2023/wordml/word16du" xmlns:w16sdtdh="http://schemas.microsoft.com/office/word/2020/wordml/sdtdatahash" xmlns:w16sdtfl="http://schemas.microsoft.com/office/word/2024/wordml/sdtformatlock" xmlns:w16se="http://schemas.microsoft.com/office/word/2015/wordml/symex" xmlns:wpg="http://schemas.microsoft.com/office/word/2010/wordprocessingGroup" xmlns:wpi="http://schemas.microsoft.com/office/word/2010/wordprocessingInk" xmlns:wne="http://schemas.microsoft.com/office/word/2006/wordml" xmlns:wps="http://schemas.microsoft.com/office/word/2010/wordprocessingShape" mc:Ignorable="w14 w15 w16se w16cid w16 w16cex w16sdtdh w16sdtfl w16du wp14">
   <w:footnote w:type="separator" w:id="-1">
     <w:p>
+      <w:pPr>
+        <w:rPr>
+          <w:rFonts w:hint="eastAsia"/>
+        </w:rPr>
+      </w:pPr>
       <w:r>
         <w:separator/>
       </w:r>
@@ -1343,6 +1887,11 @@
   </w:footnote>
   <w:footnote w:type="continuationSeparator" w:id="0">
     <w:p>
+      <w:pPr>
+        <w:rPr>
+          <w:rFonts w:hint="eastAsia"/>
+        </w:rPr>
+      </w:pPr>
       <w:r>
         <w:continuationSeparator/>
       </w:r>
@@ -1356,6 +1905,9 @@
   <w:p>
     <w:pPr>
       <w:pStyle w:val="Encabezado"/>
+      <w:rPr>
+        <w:rFonts w:hint="eastAsia"/>
+      </w:rPr>
     </w:pPr>
   </w:p>
 </w:hdr>
@@ -1366,6 +1918,9 @@
   <w:p>
     <w:pPr>
       <w:pStyle w:val="Encabezado"/>
+      <w:rPr>
+        <w:rFonts w:hint="eastAsia"/>
+      </w:rPr>
     </w:pPr>
     <w:r>
       <w:rPr>
@@ -1455,6 +2010,9 @@
   <w:p>
     <w:pPr>
       <w:pStyle w:val="Encabezado"/>
+      <w:rPr>
+        <w:rFonts w:hint="eastAsia"/>
+      </w:rPr>
     </w:pPr>
   </w:p>
 </w:hdr>
@@ -1866,7 +2424,6 @@
   <w:style w:type="character" w:default="1" w:styleId="Fuentedeprrafopredeter">
     <w:name w:val="Default Paragraph Font"/>
     <w:uiPriority w:val="1"/>
-    <w:semiHidden/>
     <w:unhideWhenUsed/>
   </w:style>
   <w:style w:type="table" w:default="1" w:styleId="Tablanormal">

</xml_diff>